<commit_message>
Node-RED: escalate alarm repeat intervals
</commit_message>
<xml_diff>
--- a/docs/System_Zabezpieczen_HA_Z2M_NodeRED_Viktor-Art_PL.docx
+++ b/docs/System_Zabezpieczen_HA_Z2M_NodeRED_Viktor-Art_PL.docx
@@ -40,7 +40,7 @@
           <w:color w:val="54606A"/>
           <w:sz w:val="20"/>
         </w:rPr>
-        <w:t>Wersja: 1.0  •  Data: 2026-02-06 15:50  •  Obszar: dom + warsztat (≈2000 m²)</w:t>
+        <w:t>Wersja: 1.0  •  Data: 2026-02-06 16:39  •  Obszar: dom + warsztat (≈2000 m²)</w:t>
       </w:r>
     </w:p>
     <w:p/>
@@ -1240,6 +1240,38 @@
           </w:tcPr>
           <w:p>
             <w:r>
+              <w:t>repeatMinSeconds</w:t>
+            </w:r>
+          </w:p>
+        </w:tc>
+        <w:tc>
+          <w:tcPr>
+            <w:tcW w:type="dxa" w:w="3106"/>
+          </w:tcPr>
+          <w:p>
+            <w:r>
+              <w:t>10</w:t>
+            </w:r>
+          </w:p>
+        </w:tc>
+        <w:tc>
+          <w:tcPr>
+            <w:tcW w:type="dxa" w:w="3106"/>
+          </w:tcPr>
+          <w:p>
+            <w:r>
+              <w:t>Minimalna przerwa między powtórzeniami (eskalacja do tej wartości).</w:t>
+            </w:r>
+          </w:p>
+        </w:tc>
+      </w:tr>
+      <w:tr>
+        <w:tc>
+          <w:tcPr>
+            <w:tcW w:type="dxa" w:w="3106"/>
+          </w:tcPr>
+          <w:p>
+            <w:r>
               <w:t>floodRepeatSeconds</w:t>
             </w:r>
           </w:p>
@@ -1260,7 +1292,7 @@
           </w:tcPr>
           <w:p>
             <w:r>
-              <w:t>Powtarzanie beepa dla zalania.</w:t>
+              <w:t>Startowa przerwa powtórzeń dla zalania (każde powtórzenie dzieli przez 2 aż do minimum).</w:t>
             </w:r>
           </w:p>
         </w:tc>
@@ -1292,7 +1324,7 @@
           </w:tcPr>
           <w:p>
             <w:r>
-              <w:t>Powtarzanie beepa dla dymu.</w:t>
+              <w:t>Startowa przerwa powtórzeń dla dymu (każde powtórzenie dzieli przez 2 aż do minimum).</w:t>
             </w:r>
           </w:p>
         </w:tc>

</xml_diff>

<commit_message>
Node-RED: escalate push reminders (throttled)
</commit_message>
<xml_diff>
--- a/docs/System_Zabezpieczen_HA_Z2M_NodeRED_Viktor-Art_PL.docx
+++ b/docs/System_Zabezpieczen_HA_Z2M_NodeRED_Viktor-Art_PL.docx
@@ -40,7 +40,7 @@
           <w:color w:val="54606A"/>
           <w:sz w:val="20"/>
         </w:rPr>
-        <w:t>Wersja: 1.0  •  Data: 2026-02-06 16:39  •  Obszar: dom + warsztat (≈2000 m²)</w:t>
+        <w:t>Wersja: 1.0  •  Data: 2026-02-06 16:47  •  Obszar: dom + warsztat (≈2000 m²)</w:t>
       </w:r>
     </w:p>
     <w:p/>
@@ -156,6 +156,15 @@
       </w:pPr>
       <w:r>
         <w:t>Warstwa 3: Home Assistant — powiadomienia push/email + nadzór (supervision) i dashboard.</w:t>
+      </w:r>
+    </w:p>
+    <w:p>
+      <w:pPr>
+        <w:pStyle w:val="ListBullet"/>
+        <w:spacing w:after="40"/>
+      </w:pPr>
+      <w:r>
+        <w:t>Dodatkowo: przypomnienia push eskalują razem z alarmem (email nie eskaluje), ale są dławione minimalnym odstępem aby uniknąć spamu.</w:t>
       </w:r>
     </w:p>
     <w:tbl>
@@ -1176,6 +1185,38 @@
           </w:tcPr>
           <w:p>
             <w:r>
+              <w:t>pushRepeatMinSeconds</w:t>
+            </w:r>
+          </w:p>
+        </w:tc>
+        <w:tc>
+          <w:tcPr>
+            <w:tcW w:type="dxa" w:w="3106"/>
+          </w:tcPr>
+          <w:p>
+            <w:r>
+              <w:t>60</w:t>
+            </w:r>
+          </w:p>
+        </w:tc>
+        <w:tc>
+          <w:tcPr>
+            <w:tcW w:type="dxa" w:w="3106"/>
+          </w:tcPr>
+          <w:p>
+            <w:r>
+              <w:t>Minimalny odstęp dla przypomnień push (nie eskaluje do 10 s jak syreny, żeby nie spamować).</w:t>
+            </w:r>
+          </w:p>
+        </w:tc>
+      </w:tr>
+      <w:tr>
+        <w:tc>
+          <w:tcPr>
+            <w:tcW w:type="dxa" w:w="3106"/>
+          </w:tcPr>
+          <w:p>
+            <w:r>
               <w:t>pumpRestoreDryMinutes</w:t>
             </w:r>
           </w:p>

</xml_diff>

<commit_message>
Node-RED: send email via HA email_notifier
</commit_message>
<xml_diff>
--- a/docs/System_Zabezpieczen_HA_Z2M_NodeRED_Viktor-Art_PL.docx
+++ b/docs/System_Zabezpieczen_HA_Z2M_NodeRED_Viktor-Art_PL.docx
@@ -40,7 +40,7 @@
           <w:color w:val="54606A"/>
           <w:sz w:val="20"/>
         </w:rPr>
-        <w:t>Wersja: 1.0  •  Data: 2026-02-06 16:47  •  Obszar: dom + warsztat (≈2000 m²)</w:t>
+        <w:t>Wersja: 1.0  •  Data: 2026-02-06 16:56  •  Obszar: dom + warsztat (≈2000 m²)</w:t>
       </w:r>
     </w:p>
     <w:p/>
@@ -156,6 +156,15 @@
       </w:pPr>
       <w:r>
         <w:t>Warstwa 3: Home Assistant — powiadomienia push/email + nadzór (supervision) i dashboard.</w:t>
+      </w:r>
+    </w:p>
+    <w:p>
+      <w:pPr>
+        <w:pStyle w:val="ListBullet"/>
+        <w:spacing w:after="40"/>
+      </w:pPr>
+      <w:r>
+        <w:t>Email wysyłany jest przez Home Assistant (integracja `email_notifier`). Dzięki temu w Node‑RED nie trzymamy haseł SMTP w flow.</w:t>
       </w:r>
     </w:p>
     <w:p>

</xml_diff>

<commit_message>
Node-RED: restore SMTP email node (prefilled)
</commit_message>
<xml_diff>
--- a/docs/System_Zabezpieczen_HA_Z2M_NodeRED_Viktor-Art_PL.docx
+++ b/docs/System_Zabezpieczen_HA_Z2M_NodeRED_Viktor-Art_PL.docx
@@ -40,7 +40,7 @@
           <w:color w:val="54606A"/>
           <w:sz w:val="20"/>
         </w:rPr>
-        <w:t>Wersja: 1.0  •  Data: 2026-02-06 16:56  •  Obszar: dom + warsztat (≈2000 m²)</w:t>
+        <w:t>Wersja: 1.0  •  Data: 2026-02-06 17:27  •  Obszar: dom + warsztat (≈2000 m²)</w:t>
       </w:r>
     </w:p>
     <w:p/>
@@ -164,7 +164,7 @@
         <w:spacing w:after="40"/>
       </w:pPr>
       <w:r>
-        <w:t>Email wysyłany jest przez Home Assistant (integracja `email_notifier`). Dzięki temu w Node‑RED nie trzymamy haseł SMTP w flow.</w:t>
+        <w:t>Email wysyłany jest przez Node‑RED (node `e-mail` / SMTP). Hasło nie jest częścią exportu flow (Node‑RED przechowuje je w credentials).</w:t>
       </w:r>
     </w:p>
     <w:p>
@@ -1067,6 +1067,15 @@
         <w:spacing w:after="40"/>
       </w:pPr>
       <w:r>
+        <w:t>Email prosi o has?o po imporcie: ustaw sta?y `credential_secret` w dodatku Node-RED i wpisz has?o raz (credentials b?d? trwa?e).</w:t>
+      </w:r>
+    </w:p>
+    <w:p>
+      <w:pPr>
+        <w:pStyle w:val="ListBullet"/>
+        <w:spacing w:after="40"/>
+      </w:pPr>
+      <w:r>
         <w:t>Dużo offline: dodaj routery Zigbee, sprawdź baterie, interferencje Wi‑Fi, rozmieszczenie koordynatorów.</w:t>
       </w:r>
     </w:p>

</xml_diff>

<commit_message>
Node-RED: retry pump OFF while flood active
</commit_message>
<xml_diff>
--- a/docs/System_Zabezpieczen_HA_Z2M_NodeRED_Viktor-Art_PL.docx
+++ b/docs/System_Zabezpieczen_HA_Z2M_NodeRED_Viktor-Art_PL.docx
@@ -40,7 +40,7 @@
           <w:color w:val="54606A"/>
           <w:sz w:val="20"/>
         </w:rPr>
-        <w:t>Wersja: 1.0  •  Data: 2026-02-06 17:27  •  Obszar: dom + warsztat (≈2000 m²)</w:t>
+        <w:t>Wersja: 1.0  •  Data: 2026-02-07 17:08  •  Obszar: dom + warsztat (≈2000 m²)</w:t>
       </w:r>
     </w:p>
     <w:p/>
@@ -1235,6 +1235,38 @@
           </w:tcPr>
           <w:p>
             <w:r>
+              <w:t>pumpOffRepeatMinSeconds</w:t>
+            </w:r>
+          </w:p>
+        </w:tc>
+        <w:tc>
+          <w:tcPr>
+            <w:tcW w:type="dxa" w:w="3106"/>
+          </w:tcPr>
+          <w:p>
+            <w:r>
+              <w:t>60</w:t>
+            </w:r>
+          </w:p>
+        </w:tc>
+        <w:tc>
+          <w:tcPr>
+            <w:tcW w:type="dxa" w:w="3106"/>
+          </w:tcPr>
+          <w:p>
+            <w:r>
+              <w:t>Minimalny odstęp ponawiania komendy OFF dla pomp podczas aktywnego zalania (jeśli pierwsza komenda zginęła w obciążeniu).</w:t>
+            </w:r>
+          </w:p>
+        </w:tc>
+      </w:tr>
+      <w:tr>
+        <w:tc>
+          <w:tcPr>
+            <w:tcW w:type="dxa" w:w="3106"/>
+          </w:tcPr>
+          <w:p>
+            <w:r>
               <w:t>pumpRestoreDryMinutes</w:t>
             </w:r>
           </w:p>

</xml_diff>